<commit_message>
differentiate between toto and 4d game
two game is release:
1. 4d
2. toto
user not able to bet, admin and banker page able to view the changing only
</commit_message>
<xml_diff>
--- a/Words/4D TOTO Game Instruction .docx
+++ b/Words/4D TOTO Game Instruction .docx
@@ -19,7 +19,25 @@
           <w:sz w:val="28"/>
           <w:szCs w:val="28"/>
         </w:rPr>
-        <w:t>4D TOTO Game</w:t>
+        <w:t>4D</w:t>
+      </w:r>
+      <w:r>
+        <w:rPr>
+          <w:b/>
+          <w:bCs/>
+          <w:sz w:val="28"/>
+          <w:szCs w:val="28"/>
+        </w:rPr>
+        <w:t xml:space="preserve"> &amp;</w:t>
+      </w:r>
+      <w:r>
+        <w:rPr>
+          <w:b/>
+          <w:bCs/>
+          <w:sz w:val="28"/>
+          <w:szCs w:val="28"/>
+        </w:rPr>
+        <w:t xml:space="preserve"> TOTO Game</w:t>
       </w:r>
     </w:p>
     <w:p>
@@ -38,14 +56,41 @@
       <w:r>
         <w:t xml:space="preserve">Able to guess </w:t>
       </w:r>
+      <w:r>
+        <w:t>4-digit</w:t>
+      </w:r>
+      <w:r>
+        <w:t xml:space="preserve"> numbers via toto.html</w:t>
+      </w:r>
+      <w:r>
+        <w:t xml:space="preserve"> -</w:t>
+      </w:r>
+      <w:r>
+        <w:rPr>
+          <w:rFonts w:hint="eastAsia"/>
+        </w:rPr>
+        <w:t>&gt;</w:t>
+      </w:r>
+      <w:r>
+        <w:t xml:space="preserve"> (modify to be 4d.html)</w:t>
+      </w:r>
+    </w:p>
+    <w:p>
+      <w:pPr>
+        <w:pStyle w:val="ListParagraph"/>
+        <w:numPr>
+          <w:ilvl w:val="0"/>
+          <w:numId w:val="1"/>
+        </w:numPr>
+      </w:pPr>
+      <w:r>
+        <w:t xml:space="preserve">Able to purchase multiple time for different digit also same digit to increase the </w:t>
+      </w:r>
       <w:proofErr w:type="gramStart"/>
       <w:r>
-        <w:t>4 digit</w:t>
+        <w:t>share</w:t>
       </w:r>
       <w:proofErr w:type="gramEnd"/>
-      <w:r>
-        <w:t xml:space="preserve"> numbers via toto.html</w:t>
-      </w:r>
     </w:p>
     <w:p>
       <w:r>
@@ -63,14 +108,17 @@
       <w:r>
         <w:t xml:space="preserve">Create the pool, each pool </w:t>
       </w:r>
+      <w:r>
+        <w:t>means</w:t>
+      </w:r>
+      <w:r>
+        <w:t xml:space="preserve"> new rewards that will deduct from the banker if someone guess </w:t>
+      </w:r>
       <w:proofErr w:type="gramStart"/>
       <w:r>
-        <w:t>mean</w:t>
+        <w:t>it</w:t>
       </w:r>
       <w:proofErr w:type="gramEnd"/>
-      <w:r>
-        <w:t xml:space="preserve"> new rewards that will deduct from the banker if someone guess it</w:t>
-      </w:r>
     </w:p>
     <w:p>
       <w:pPr>
@@ -83,13 +131,52 @@
       <w:r>
         <w:t xml:space="preserve">Control the pool rewards from group 1- 7 via toto control </w:t>
       </w:r>
+      <w:r>
+        <w:t>page.</w:t>
+      </w:r>
+    </w:p>
+    <w:p>
+      <w:r>
+        <w:t>Banker</w:t>
+      </w:r>
+    </w:p>
+    <w:p>
+      <w:pPr>
+        <w:pStyle w:val="ListParagraph"/>
+        <w:numPr>
+          <w:ilvl w:val="0"/>
+          <w:numId w:val="4"/>
+        </w:numPr>
+      </w:pPr>
+      <w:r>
+        <w:t xml:space="preserve">Try to approve the pool rewards that created by admin, else reject and can delete the </w:t>
+      </w:r>
       <w:proofErr w:type="gramStart"/>
       <w:r>
-        <w:t>page</w:t>
+        <w:t>pool</w:t>
       </w:r>
       <w:proofErr w:type="gramEnd"/>
     </w:p>
-    <w:p/>
+    <w:p>
+      <w:pPr>
+        <w:pStyle w:val="ListParagraph"/>
+        <w:numPr>
+          <w:ilvl w:val="0"/>
+          <w:numId w:val="4"/>
+        </w:numPr>
+      </w:pPr>
+      <w:r>
+        <w:t xml:space="preserve">Giving the rewards from the banker’s balance, earning money will be at here also while </w:t>
+      </w:r>
+      <w:proofErr w:type="gramStart"/>
+      <w:r>
+        <w:t>It</w:t>
+      </w:r>
+      <w:proofErr w:type="gramEnd"/>
+      <w:r>
+        <w:t xml:space="preserve"> will be receive once the pool close.</w:t>
+      </w:r>
+    </w:p>
     <w:p>
       <w:r>
         <w:t>Future considerations:</w:t>
@@ -116,7 +203,16 @@
         </w:numPr>
       </w:pPr>
       <w:r>
-        <w:t>1-30 Digits ball guessing</w:t>
+        <w:t>1-</w:t>
+      </w:r>
+      <w:r>
+        <w:t>49</w:t>
+      </w:r>
+      <w:r>
+        <w:t xml:space="preserve"> Digits ball guessing</w:t>
+      </w:r>
+      <w:r>
+        <w:t xml:space="preserve"> (toto game)</w:t>
       </w:r>
     </w:p>
     <w:p>
@@ -333,6 +429,95 @@
     </w:lvl>
   </w:abstractNum>
   <w:abstractNum w:abstractNumId="2" w15:restartNumberingAfterBreak="0">
+    <w:nsid w:val="5FA915A3"/>
+    <w:multiLevelType w:val="hybridMultilevel"/>
+    <w:tmpl w:val="1D9C58B4"/>
+    <w:lvl w:ilvl="0" w:tplc="4809000F">
+      <w:start w:val="1"/>
+      <w:numFmt w:val="decimal"/>
+      <w:lvlText w:val="%1."/>
+      <w:lvlJc w:val="left"/>
+      <w:pPr>
+        <w:ind w:left="720" w:hanging="360"/>
+      </w:pPr>
+      <w:rPr>
+        <w:rFonts w:hint="default"/>
+      </w:rPr>
+    </w:lvl>
+    <w:lvl w:ilvl="1" w:tplc="48090019" w:tentative="1">
+      <w:start w:val="1"/>
+      <w:numFmt w:val="lowerLetter"/>
+      <w:lvlText w:val="%2."/>
+      <w:lvlJc w:val="left"/>
+      <w:pPr>
+        <w:ind w:left="1440" w:hanging="360"/>
+      </w:pPr>
+    </w:lvl>
+    <w:lvl w:ilvl="2" w:tplc="4809001B" w:tentative="1">
+      <w:start w:val="1"/>
+      <w:numFmt w:val="lowerRoman"/>
+      <w:lvlText w:val="%3."/>
+      <w:lvlJc w:val="right"/>
+      <w:pPr>
+        <w:ind w:left="2160" w:hanging="180"/>
+      </w:pPr>
+    </w:lvl>
+    <w:lvl w:ilvl="3" w:tplc="4809000F" w:tentative="1">
+      <w:start w:val="1"/>
+      <w:numFmt w:val="decimal"/>
+      <w:lvlText w:val="%4."/>
+      <w:lvlJc w:val="left"/>
+      <w:pPr>
+        <w:ind w:left="2880" w:hanging="360"/>
+      </w:pPr>
+    </w:lvl>
+    <w:lvl w:ilvl="4" w:tplc="48090019" w:tentative="1">
+      <w:start w:val="1"/>
+      <w:numFmt w:val="lowerLetter"/>
+      <w:lvlText w:val="%5."/>
+      <w:lvlJc w:val="left"/>
+      <w:pPr>
+        <w:ind w:left="3600" w:hanging="360"/>
+      </w:pPr>
+    </w:lvl>
+    <w:lvl w:ilvl="5" w:tplc="4809001B" w:tentative="1">
+      <w:start w:val="1"/>
+      <w:numFmt w:val="lowerRoman"/>
+      <w:lvlText w:val="%6."/>
+      <w:lvlJc w:val="right"/>
+      <w:pPr>
+        <w:ind w:left="4320" w:hanging="180"/>
+      </w:pPr>
+    </w:lvl>
+    <w:lvl w:ilvl="6" w:tplc="4809000F" w:tentative="1">
+      <w:start w:val="1"/>
+      <w:numFmt w:val="decimal"/>
+      <w:lvlText w:val="%7."/>
+      <w:lvlJc w:val="left"/>
+      <w:pPr>
+        <w:ind w:left="5040" w:hanging="360"/>
+      </w:pPr>
+    </w:lvl>
+    <w:lvl w:ilvl="7" w:tplc="48090019" w:tentative="1">
+      <w:start w:val="1"/>
+      <w:numFmt w:val="lowerLetter"/>
+      <w:lvlText w:val="%8."/>
+      <w:lvlJc w:val="left"/>
+      <w:pPr>
+        <w:ind w:left="5760" w:hanging="360"/>
+      </w:pPr>
+    </w:lvl>
+    <w:lvl w:ilvl="8" w:tplc="4809001B" w:tentative="1">
+      <w:start w:val="1"/>
+      <w:numFmt w:val="lowerRoman"/>
+      <w:lvlText w:val="%9."/>
+      <w:lvlJc w:val="right"/>
+      <w:pPr>
+        <w:ind w:left="6480" w:hanging="180"/>
+      </w:pPr>
+    </w:lvl>
+  </w:abstractNum>
+  <w:abstractNum w:abstractNumId="3" w15:restartNumberingAfterBreak="0">
     <w:nsid w:val="637A03CC"/>
     <w:multiLevelType w:val="hybridMultilevel"/>
     <w:tmpl w:val="D0F28978"/>
@@ -428,6 +613,9 @@
     <w:abstractNumId w:val="0"/>
   </w:num>
   <w:num w:numId="3" w16cid:durableId="689137256">
+    <w:abstractNumId w:val="3"/>
+  </w:num>
+  <w:num w:numId="4" w16cid:durableId="9262799">
     <w:abstractNumId w:val="2"/>
   </w:num>
 </w:numbering>

</xml_diff>